<commit_message>
small changes to the review documentation
</commit_message>
<xml_diff>
--- a/Review.docx
+++ b/Review.docx
@@ -591,7 +591,13 @@
         <w:rPr>
           <w:rFonts w:cstheme="minorHAnsi"/>
         </w:rPr>
-        <w:t xml:space="preserve"> che di test, sia un secondo dataset su cui è stata realizzata una predizione dopo aver costruito il modello.</w:t>
+        <w:t xml:space="preserve"> che di test</w:t>
+      </w:r>
+      <w:r>
+        <w:rPr>
+          <w:rFonts w:cstheme="minorHAnsi"/>
+        </w:rPr>
+        <w:t xml:space="preserve"> ottenute utilizzando il dataset di immagini MNIST</w:t>
       </w:r>
     </w:p>
     <w:p>
@@ -626,7 +632,7 @@
             <w:rStyle w:val="Hyperlink"/>
             <w:rFonts w:cstheme="minorHAnsi"/>
           </w:rPr>
-          <w:t>https://github.com/JeyDi/Digits-NeuralNet</w:t>
+          <w:t>https://github.com/JeyDi/Digits-ConvNeuralNet</w:t>
         </w:r>
       </w:hyperlink>
     </w:p>
@@ -636,13 +642,8 @@
           <w:rFonts w:cstheme="minorHAnsi"/>
         </w:rPr>
       </w:pPr>
-    </w:p>
-    <w:p>
-      <w:pPr>
-        <w:rPr>
-          <w:rFonts w:cstheme="minorHAnsi"/>
-        </w:rPr>
-      </w:pPr>
+      <w:bookmarkStart w:id="0" w:name="_GoBack"/>
+      <w:bookmarkEnd w:id="0"/>
     </w:p>
     <w:p>
       <w:pPr>
@@ -1327,8 +1328,6 @@
           <w:rFonts w:cstheme="minorHAnsi"/>
         </w:rPr>
       </w:pPr>
-      <w:bookmarkStart w:id="0" w:name="_GoBack"/>
-      <w:bookmarkEnd w:id="0"/>
       <w:r>
         <w:rPr>
           <w:rFonts w:cstheme="minorHAnsi"/>

</xml_diff>